<commit_message>
sccript does zip too
sccript does zip too
</commit_message>
<xml_diff>
--- a/Crack Zip File.docx
+++ b/Crack Zip File.docx
@@ -483,7 +483,15 @@
         <w:rPr>
           <w:lang w:val="en-CA"/>
         </w:rPr>
-        <w:t>Fcrackkzip</w:t>
+        <w:t>Fcrack</w:t>
+      </w:r>
+      <w:bookmarkStart w:id="0" w:name="_GoBack"/>
+      <w:bookmarkEnd w:id="0"/>
+      <w:r>
+        <w:rPr>
+          <w:lang w:val="en-CA"/>
+        </w:rPr>
+        <w:t>zip</w:t>
       </w:r>
       <w:proofErr w:type="spellEnd"/>
       <w:r>
@@ -683,8 +691,6 @@
           <w:lang w:val="en-CA"/>
         </w:rPr>
       </w:pPr>
-      <w:bookmarkStart w:id="0" w:name="_GoBack"/>
-      <w:bookmarkEnd w:id="0"/>
     </w:p>
     <w:sectPr>
       <w:pgSz w:w="12240" w:h="15840"/>

</xml_diff>